<commit_message>
Added all the Maritime evidences
</commit_message>
<xml_diff>
--- a/WorkFiles/SpandanaNotes.docx
+++ b/WorkFiles/SpandanaNotes.docx
@@ -52,6 +52,9 @@
       <w:r>
         <w:t>.</w:t>
       </w:r>
+      <w:r>
+        <w:t xml:space="preserve"> Ava </w:t>
+      </w:r>
     </w:p>
     <w:p>
       <w:r>
@@ -76,19 +79,29 @@
     </w:p>
     <w:p>
       <w:r>
-        <w:t xml:space="preserve">The data processing </w:t>
+        <w:t xml:space="preserve">The data </w:t>
+      </w:r>
+      <w:proofErr w:type="gramStart"/>
+      <w:r>
+        <w:t xml:space="preserve">processing </w:t>
       </w:r>
       <w:r>
         <w:t xml:space="preserve"> </w:t>
       </w:r>
       <w:r>
-        <w:t xml:space="preserve">will evaluate the uncertainty of the system. </w:t>
+        <w:t>will</w:t>
+      </w:r>
+      <w:proofErr w:type="gramEnd"/>
+      <w:r>
+        <w:t xml:space="preserve"> evaluate the uncertainty of the system.  </w:t>
+      </w:r>
+    </w:p>
+    <w:p>
+      <w:r>
+        <w:t xml:space="preserve">New </w:t>
       </w:r>
       <w:bookmarkStart w:id="0" w:name="_GoBack"/>
       <w:bookmarkEnd w:id="0"/>
-      <w:r>
-        <w:t xml:space="preserve"> </w:t>
-      </w:r>
     </w:p>
     <w:p/>
     <w:p/>

</xml_diff>